<commit_message>
05/11/2020 - Desafio BCC e Atividade de Diagrama de Classe concluidos
</commit_message>
<xml_diff>
--- a/2020_2 Calculo Computacional/Aulas/2020_10_30 Desafio de Forecast/Desafio Billing Cloud Cost.docx
+++ b/2020_2 Calculo Computacional/Aulas/2020_10_30 Desafio de Forecast/Desafio Billing Cloud Cost.docx
@@ -208,12 +208,12 @@
           <wp:inline distB="114300" distT="114300" distL="114300" distR="114300">
             <wp:extent cx="5731200" cy="3276600"/>
             <wp:effectExtent b="0" l="0" r="0" t="0"/>
-            <wp:docPr id="1" name="image4.png"/>
+            <wp:docPr id="2" name="image1.png"/>
             <a:graphic>
               <a:graphicData uri="http://schemas.openxmlformats.org/drawingml/2006/picture">
                 <pic:pic>
                   <pic:nvPicPr>
-                    <pic:cNvPr id="0" name="image4.png"/>
+                    <pic:cNvPr id="0" name="image1.png"/>
                     <pic:cNvPicPr preferRelativeResize="0"/>
                   </pic:nvPicPr>
                   <pic:blipFill>
@@ -463,7 +463,7 @@
           <wp:inline distB="114300" distT="114300" distL="114300" distR="114300">
             <wp:extent cx="5731200" cy="2501900"/>
             <wp:effectExtent b="0" l="0" r="0" t="0"/>
-            <wp:docPr id="6" name="image2.png"/>
+            <wp:docPr id="4" name="image2.png"/>
             <a:graphic>
               <a:graphicData uri="http://schemas.openxmlformats.org/drawingml/2006/picture">
                 <pic:pic>
@@ -522,55 +522,7 @@
           <w:shd w:fill="d9d9d9" w:val="clear"/>
           <w:rtl w:val="0"/>
         </w:rPr>
-        <w:t xml:space="preserve">lm(</w:t>
-      </w:r>
-      <w:r>
-        <w:rPr>
-          <w:rFonts w:ascii="Courier New" w:cs="Courier New" w:eastAsia="Courier New" w:hAnsi="Courier New"/>
-          <w:shd w:fill="d9d9d9" w:val="clear"/>
-          <w:rtl w:val="0"/>
-        </w:rPr>
-        <w:t xml:space="preserve">BillingCloudCost</w:t>
-      </w:r>
-      <w:r>
-        <w:rPr>
-          <w:rFonts w:ascii="Courier New" w:cs="Courier New" w:eastAsia="Courier New" w:hAnsi="Courier New"/>
-          <w:shd w:fill="d9d9d9" w:val="clear"/>
-          <w:rtl w:val="0"/>
-        </w:rPr>
-        <w:t xml:space="preserve">$Valor~</w:t>
-      </w:r>
-      <w:r>
-        <w:rPr>
-          <w:rFonts w:ascii="Courier New" w:cs="Courier New" w:eastAsia="Courier New" w:hAnsi="Courier New"/>
-          <w:shd w:fill="d9d9d9" w:val="clear"/>
-          <w:rtl w:val="0"/>
-        </w:rPr>
-        <w:t xml:space="preserve">BillingCloudCost</w:t>
-      </w:r>
-      <w:r>
-        <w:rPr>
-          <w:rFonts w:ascii="Courier New" w:cs="Courier New" w:eastAsia="Courier New" w:hAnsi="Courier New"/>
-          <w:shd w:fill="d9d9d9" w:val="clear"/>
-          <w:rtl w:val="0"/>
-        </w:rPr>
-        <w:t xml:space="preserve">$</w:t>
-      </w:r>
-      <w:r>
-        <w:rPr>
-          <w:rFonts w:ascii="Courier New" w:cs="Courier New" w:eastAsia="Courier New" w:hAnsi="Courier New"/>
-          <w:shd w:fill="d9d9d9" w:val="clear"/>
-          <w:rtl w:val="0"/>
-        </w:rPr>
-        <w:t xml:space="preserve">IdLeitura</w:t>
-      </w:r>
-      <w:r>
-        <w:rPr>
-          <w:rFonts w:ascii="Courier New" w:cs="Courier New" w:eastAsia="Courier New" w:hAnsi="Courier New"/>
-          <w:shd w:fill="d9d9d9" w:val="clear"/>
-          <w:rtl w:val="0"/>
-        </w:rPr>
-        <w:t xml:space="preserve">)</w:t>
+        <w:t xml:space="preserve">lm(BillingCloudCost$Valor~BillingCloudCost$IdLeitura)</w:t>
       </w:r>
     </w:p>
     <w:p>
@@ -771,12 +723,12 @@
           <wp:inline distB="114300" distT="114300" distL="114300" distR="114300">
             <wp:extent cx="5731200" cy="2527300"/>
             <wp:effectExtent b="0" l="0" r="0" t="0"/>
-            <wp:docPr id="2" name="image5.png"/>
+            <wp:docPr id="3" name="image4.png"/>
             <a:graphic>
               <a:graphicData uri="http://schemas.openxmlformats.org/drawingml/2006/picture">
                 <pic:pic>
                   <pic:nvPicPr>
-                    <pic:cNvPr id="0" name="image5.png"/>
+                    <pic:cNvPr id="0" name="image4.png"/>
                     <pic:cNvPicPr preferRelativeResize="0"/>
                   </pic:nvPicPr>
                   <pic:blipFill>
@@ -830,112 +782,69 @@
           <w:shd w:fill="d9d9d9" w:val="clear"/>
           <w:rtl w:val="0"/>
         </w:rPr>
-        <w:t xml:space="preserve">BillingCloudCost</w:t>
-      </w:r>
-      <w:r>
-        <w:rPr>
-          <w:rFonts w:ascii="Courier New" w:cs="Courier New" w:eastAsia="Courier New" w:hAnsi="Courier New"/>
-          <w:shd w:fill="d9d9d9" w:val="clear"/>
-          <w:rtl w:val="0"/>
-        </w:rPr>
-        <w:t xml:space="preserve">[11,] &lt;- data.frame(</w:t>
-      </w:r>
-      <w:r>
-        <w:rPr>
-          <w:rFonts w:ascii="Courier New" w:cs="Courier New" w:eastAsia="Courier New" w:hAnsi="Courier New"/>
-          <w:shd w:fill="d9d9d9" w:val="clear"/>
-          <w:rtl w:val="0"/>
-        </w:rPr>
-        <w:t xml:space="preserve">IdLeitura</w:t>
-      </w:r>
-      <w:r>
-        <w:rPr>
-          <w:rFonts w:ascii="Courier New" w:cs="Courier New" w:eastAsia="Courier New" w:hAnsi="Courier New"/>
-          <w:shd w:fill="d9d9d9" w:val="clear"/>
-          <w:rtl w:val="0"/>
-        </w:rPr>
-        <w:t xml:space="preserve"> = 11, Mês = "Novembro", Valor = y, stringsAsFactors = FALSE)</w:t>
-      </w:r>
-      <w:r>
-        <w:rPr>
-          <w:rtl w:val="0"/>
-        </w:rPr>
-      </w:r>
-    </w:p>
-    <w:p>
-      <w:pPr>
-        <w:rPr>
-          <w:b w:val="1"/>
-        </w:rPr>
-      </w:pPr>
-      <w:r>
-        <w:rPr>
-          <w:rtl w:val="0"/>
-        </w:rPr>
-      </w:r>
-    </w:p>
-    <w:p>
-      <w:pPr>
-        <w:rPr>
-          <w:b w:val="1"/>
-        </w:rPr>
-      </w:pPr>
-      <w:r>
-        <w:rPr>
-          <w:rtl w:val="0"/>
-        </w:rPr>
-      </w:r>
-    </w:p>
-    <w:p>
-      <w:pPr>
-        <w:rPr>
-          <w:b w:val="1"/>
-        </w:rPr>
-      </w:pPr>
-      <w:r>
-        <w:rPr>
-          <w:rtl w:val="0"/>
-        </w:rPr>
-      </w:r>
-    </w:p>
-    <w:p>
-      <w:pPr>
-        <w:rPr>
-          <w:b w:val="1"/>
-        </w:rPr>
-      </w:pPr>
-      <w:r>
-        <w:rPr>
-          <w:rtl w:val="0"/>
-        </w:rPr>
-      </w:r>
-    </w:p>
-    <w:p>
-      <w:pPr>
-        <w:rPr>
-          <w:b w:val="1"/>
-        </w:rPr>
-      </w:pPr>
-      <w:r>
-        <w:rPr>
-          <w:b w:val="1"/>
-          <w:rtl w:val="0"/>
-        </w:rPr>
-        <w:t xml:space="preserve">Já possuímos uma estimativa </w:t>
-      </w:r>
-      <w:r>
-        <w:rPr>
-          <w:b w:val="1"/>
-          <w:rtl w:val="0"/>
-        </w:rPr>
-        <w:t xml:space="preserve">p</w:t>
-      </w:r>
-      <w:r>
-        <w:rPr>
-          <w:b w:val="1"/>
-          <w:rtl w:val="0"/>
-        </w:rPr>
-        <w:t xml:space="preserve">/ o mês de novembro, o seu forecast:</w:t>
+        <w:t xml:space="preserve">BillingCloudCost[11,] &lt;- data.frame(IdLeitura = 11, Mês = "Novembro", Valor = y, stringsAsFactors = FALSE)</w:t>
+      </w:r>
+    </w:p>
+    <w:p>
+      <w:pPr>
+        <w:rPr>
+          <w:b w:val="1"/>
+        </w:rPr>
+      </w:pPr>
+      <w:r>
+        <w:rPr>
+          <w:rtl w:val="0"/>
+        </w:rPr>
+      </w:r>
+    </w:p>
+    <w:p>
+      <w:pPr>
+        <w:rPr>
+          <w:b w:val="1"/>
+        </w:rPr>
+      </w:pPr>
+      <w:r>
+        <w:rPr>
+          <w:rtl w:val="0"/>
+        </w:rPr>
+      </w:r>
+    </w:p>
+    <w:p>
+      <w:pPr>
+        <w:rPr>
+          <w:b w:val="1"/>
+        </w:rPr>
+      </w:pPr>
+      <w:r>
+        <w:rPr>
+          <w:rtl w:val="0"/>
+        </w:rPr>
+      </w:r>
+    </w:p>
+    <w:p>
+      <w:pPr>
+        <w:rPr>
+          <w:b w:val="1"/>
+        </w:rPr>
+      </w:pPr>
+      <w:r>
+        <w:rPr>
+          <w:rtl w:val="0"/>
+        </w:rPr>
+      </w:r>
+    </w:p>
+    <w:p>
+      <w:pPr>
+        <w:rPr>
+          <w:b w:val="1"/>
+        </w:rPr>
+      </w:pPr>
+      <w:r>
+        <w:rPr>
+          <w:b w:val="1"/>
+          <w:rtl w:val="0"/>
+        </w:rPr>
+        <w:t xml:space="preserve">Já possuímos uma estimativa p/ o mês de novembro, o seu forecast:</w:t>
       </w:r>
     </w:p>
     <w:p>
@@ -952,12 +861,12 @@
           <wp:inline distB="114300" distT="114300" distL="114300" distR="114300">
             <wp:extent cx="5731200" cy="3276600"/>
             <wp:effectExtent b="0" l="0" r="0" t="0"/>
-            <wp:docPr id="3" name="image1.png"/>
+            <wp:docPr id="6" name="image3.png"/>
             <a:graphic>
               <a:graphicData uri="http://schemas.openxmlformats.org/drawingml/2006/picture">
                 <pic:pic>
                   <pic:nvPicPr>
-                    <pic:cNvPr id="0" name="image1.png"/>
+                    <pic:cNvPr id="0" name="image3.png"/>
                     <pic:cNvPicPr preferRelativeResize="0"/>
                   </pic:nvPicPr>
                   <pic:blipFill>
@@ -1015,12 +924,12 @@
           <wp:inline distB="114300" distT="114300" distL="114300" distR="114300">
             <wp:extent cx="5731200" cy="1727200"/>
             <wp:effectExtent b="0" l="0" r="0" t="0"/>
-            <wp:docPr id="4" name="image6.png"/>
+            <wp:docPr id="5" name="image5.png"/>
             <a:graphic>
               <a:graphicData uri="http://schemas.openxmlformats.org/drawingml/2006/picture">
                 <pic:pic>
                   <pic:nvPicPr>
-                    <pic:cNvPr id="0" name="image6.png"/>
+                    <pic:cNvPr id="0" name="image5.png"/>
                     <pic:cNvPicPr preferRelativeResize="0"/>
                   </pic:nvPicPr>
                   <pic:blipFill>
@@ -1187,43 +1096,23 @@
         <w:rPr>
           <w:rtl w:val="0"/>
         </w:rPr>
-        <w:t xml:space="preserve">Por fim basta usar esses valore como parâmetros </w:t>
-      </w:r>
-      <w:r>
-        <w:rPr>
-          <w:rtl w:val="0"/>
-        </w:rPr>
-        <w:t xml:space="preserve">p</w:t>
-      </w:r>
-      <w:r>
-        <w:rPr>
-          <w:rtl w:val="0"/>
-        </w:rPr>
-        <w:t xml:space="preserve">/ calcularmos a estimativa de cada tipo de gasto do mês de Novembro:</w:t>
-      </w:r>
-    </w:p>
-    <w:p>
-      <w:pPr>
-        <w:rPr>
-          <w:rFonts w:ascii="Courier New" w:cs="Courier New" w:eastAsia="Courier New" w:hAnsi="Courier New"/>
-          <w:shd w:fill="d9d9d9" w:val="clear"/>
-        </w:rPr>
-      </w:pPr>
-      <w:r>
-        <w:rPr>
-          <w:rFonts w:ascii="Courier New" w:cs="Courier New" w:eastAsia="Courier New" w:hAnsi="Courier New"/>
-          <w:shd w:fill="d9d9d9" w:val="clear"/>
-          <w:rtl w:val="0"/>
-        </w:rPr>
-        <w:t xml:space="preserve">NOV_GASTOS</w:t>
-      </w:r>
-      <w:r>
-        <w:rPr>
-          <w:rFonts w:ascii="Courier New" w:cs="Courier New" w:eastAsia="Courier New" w:hAnsi="Courier New"/>
-          <w:shd w:fill="d9d9d9" w:val="clear"/>
-          <w:rtl w:val="0"/>
-        </w:rPr>
-        <w:t xml:space="preserve"> &lt;- c((y * EC2), (y * EBS), (y * S3))</w:t>
+        <w:t xml:space="preserve">Por fim basta usar esses valore como parâmetros p/ calcularmos a estimativa de cada tipo de gasto do mês de Novembro:</w:t>
+      </w:r>
+    </w:p>
+    <w:p>
+      <w:pPr>
+        <w:rPr>
+          <w:rFonts w:ascii="Courier New" w:cs="Courier New" w:eastAsia="Courier New" w:hAnsi="Courier New"/>
+          <w:shd w:fill="d9d9d9" w:val="clear"/>
+        </w:rPr>
+      </w:pPr>
+      <w:r>
+        <w:rPr>
+          <w:rFonts w:ascii="Courier New" w:cs="Courier New" w:eastAsia="Courier New" w:hAnsi="Courier New"/>
+          <w:shd w:fill="d9d9d9" w:val="clear"/>
+          <w:rtl w:val="0"/>
+        </w:rPr>
+        <w:t xml:space="preserve">NOV_GASTOS &lt;- c((y * EC2), (y * EBS), (y * S3))</w:t>
       </w:r>
     </w:p>
     <w:p>
@@ -1316,14 +1205,14 @@
         </w:rPr>
         <w:drawing>
           <wp:inline distB="114300" distT="114300" distL="114300" distR="114300">
-            <wp:extent cx="5191125" cy="3171825"/>
+            <wp:extent cx="4886325" cy="2695575"/>
             <wp:effectExtent b="0" l="0" r="0" t="0"/>
-            <wp:docPr id="5" name="image3.png"/>
+            <wp:docPr id="1" name="image6.png"/>
             <a:graphic>
               <a:graphicData uri="http://schemas.openxmlformats.org/drawingml/2006/picture">
                 <pic:pic>
                   <pic:nvPicPr>
-                    <pic:cNvPr id="0" name="image3.png"/>
+                    <pic:cNvPr id="0" name="image6.png"/>
                     <pic:cNvPicPr preferRelativeResize="0"/>
                   </pic:nvPicPr>
                   <pic:blipFill>
@@ -1336,7 +1225,7 @@
                   <pic:spPr>
                     <a:xfrm>
                       <a:off x="0" y="0"/>
-                      <a:ext cx="5191125" cy="3171825"/>
+                      <a:ext cx="4886325" cy="2695575"/>
                     </a:xfrm>
                     <a:prstGeom prst="rect"/>
                     <a:ln/>
@@ -1368,7 +1257,7 @@
         <w:rPr>
           <w:rtl w:val="0"/>
         </w:rPr>
-        <w:t xml:space="preserve"> $68</w:t>
+        <w:t xml:space="preserve"> $68,20</w:t>
       </w:r>
     </w:p>
     <w:p>
@@ -1386,7 +1275,7 @@
         <w:rPr>
           <w:rtl w:val="0"/>
         </w:rPr>
-        <w:t xml:space="preserve">$42,84</w:t>
+        <w:t xml:space="preserve">$42,87</w:t>
       </w:r>
     </w:p>
     <w:p>
@@ -1404,12 +1293,7 @@
         <w:rPr>
           <w:rtl w:val="0"/>
         </w:rPr>
-        <w:t xml:space="preserve">$14,28</w:t>
-      </w:r>
-      <w:r>
-        <w:rPr>
-          <w:rtl w:val="0"/>
-        </w:rPr>
+        <w:t xml:space="preserve">$14,32</w:t>
       </w:r>
     </w:p>
     <w:p>
@@ -1427,12 +1311,7 @@
         <w:rPr>
           <w:rtl w:val="0"/>
         </w:rPr>
-        <w:t xml:space="preserve">$10,88</w:t>
-      </w:r>
-      <w:r>
-        <w:rPr>
-          <w:rtl w:val="0"/>
-        </w:rPr>
+        <w:t xml:space="preserve">$10,91</w:t>
       </w:r>
     </w:p>
     <w:sectPr>

</xml_diff>